<commit_message>
3d render i por
</commit_message>
<xml_diff>
--- a/POR.docx
+++ b/POR.docx
@@ -16,12 +16,30 @@
           <w:sz w:val="40"/>
           <w:szCs w:val="40"/>
         </w:rPr>
-        <w:t xml:space="preserve">Plan of Record (oversikt) </w:t>
-      </w:r>
-    </w:p>
-    <w:p>
-      <w:pPr>
-        <w:pStyle w:val="Listeavsnitt"/>
+        <w:t xml:space="preserve">Plan </w:t>
+      </w:r>
+      <w:proofErr w:type="spellStart"/>
+      <w:r>
+        <w:rPr>
+          <w:rFonts w:ascii="Times New Roman" w:hAnsi="Times New Roman" w:cs="Times New Roman"/>
+          <w:sz w:val="40"/>
+          <w:szCs w:val="40"/>
+        </w:rPr>
+        <w:t>of</w:t>
+      </w:r>
+      <w:proofErr w:type="spellEnd"/>
+      <w:r>
+        <w:rPr>
+          <w:rFonts w:ascii="Times New Roman" w:hAnsi="Times New Roman" w:cs="Times New Roman"/>
+          <w:sz w:val="40"/>
+          <w:szCs w:val="40"/>
+        </w:rPr>
+        <w:t xml:space="preserve"> Record (oversikt) </w:t>
+      </w:r>
+    </w:p>
+    <w:p>
+      <w:pPr>
+        <w:pStyle w:val="ListParagraph"/>
         <w:numPr>
           <w:ilvl w:val="0"/>
           <w:numId w:val="1"/>
@@ -43,7 +61,7 @@
     </w:p>
     <w:p>
       <w:pPr>
-        <w:pStyle w:val="Listeavsnitt"/>
+        <w:pStyle w:val="ListParagraph"/>
         <w:numPr>
           <w:ilvl w:val="0"/>
           <w:numId w:val="1"/>
@@ -60,12 +78,66 @@
           <w:sz w:val="28"/>
           <w:szCs w:val="28"/>
         </w:rPr>
-        <w:t xml:space="preserve">For å unngå feature creep, tydeliggjør en grunnlinje og andre ønskelige funksjonaliteter/features </w:t>
-      </w:r>
-    </w:p>
-    <w:p>
-      <w:pPr>
-        <w:pStyle w:val="Listeavsnitt"/>
+        <w:t xml:space="preserve">For å unngå </w:t>
+      </w:r>
+      <w:proofErr w:type="spellStart"/>
+      <w:r>
+        <w:rPr>
+          <w:rFonts w:ascii="Times New Roman" w:hAnsi="Times New Roman" w:cs="Times New Roman"/>
+          <w:sz w:val="28"/>
+          <w:szCs w:val="28"/>
+        </w:rPr>
+        <w:t>feature</w:t>
+      </w:r>
+      <w:proofErr w:type="spellEnd"/>
+      <w:r>
+        <w:rPr>
+          <w:rFonts w:ascii="Times New Roman" w:hAnsi="Times New Roman" w:cs="Times New Roman"/>
+          <w:sz w:val="28"/>
+          <w:szCs w:val="28"/>
+        </w:rPr>
+        <w:t xml:space="preserve"> </w:t>
+      </w:r>
+      <w:proofErr w:type="spellStart"/>
+      <w:r>
+        <w:rPr>
+          <w:rFonts w:ascii="Times New Roman" w:hAnsi="Times New Roman" w:cs="Times New Roman"/>
+          <w:sz w:val="28"/>
+          <w:szCs w:val="28"/>
+        </w:rPr>
+        <w:t>creep</w:t>
+      </w:r>
+      <w:proofErr w:type="spellEnd"/>
+      <w:r>
+        <w:rPr>
+          <w:rFonts w:ascii="Times New Roman" w:hAnsi="Times New Roman" w:cs="Times New Roman"/>
+          <w:sz w:val="28"/>
+          <w:szCs w:val="28"/>
+        </w:rPr>
+        <w:t>, tydeliggjør en grunnlinje og andre ønskelige funksjonaliteter/</w:t>
+      </w:r>
+      <w:proofErr w:type="spellStart"/>
+      <w:r>
+        <w:rPr>
+          <w:rFonts w:ascii="Times New Roman" w:hAnsi="Times New Roman" w:cs="Times New Roman"/>
+          <w:sz w:val="28"/>
+          <w:szCs w:val="28"/>
+        </w:rPr>
+        <w:t>features</w:t>
+      </w:r>
+      <w:proofErr w:type="spellEnd"/>
+      <w:r>
+        <w:rPr>
+          <w:rFonts w:ascii="Times New Roman" w:hAnsi="Times New Roman" w:cs="Times New Roman"/>
+          <w:sz w:val="28"/>
+          <w:szCs w:val="28"/>
+        </w:rPr>
+        <w:t xml:space="preserve"> </w:t>
+      </w:r>
+    </w:p>
+    <w:p>
+      <w:pPr>
+        <w:pStyle w:val="ListParagraph"/>
         <w:numPr>
           <w:ilvl w:val="0"/>
           <w:numId w:val="1"/>
@@ -87,7 +159,7 @@
     </w:p>
     <w:p>
       <w:pPr>
-        <w:pStyle w:val="Listeavsnitt"/>
+        <w:pStyle w:val="ListParagraph"/>
         <w:numPr>
           <w:ilvl w:val="0"/>
           <w:numId w:val="1"/>
@@ -109,7 +181,7 @@
     </w:p>
     <w:p>
       <w:pPr>
-        <w:pStyle w:val="Listeavsnitt"/>
+        <w:pStyle w:val="ListParagraph"/>
         <w:numPr>
           <w:ilvl w:val="0"/>
           <w:numId w:val="1"/>
@@ -126,12 +198,30 @@
           <w:sz w:val="28"/>
           <w:szCs w:val="28"/>
         </w:rPr>
-        <w:t xml:space="preserve">En røff beskrivelse av hva ”det fungerer” betyr er klargjort </w:t>
-      </w:r>
-    </w:p>
-    <w:p>
-      <w:pPr>
-        <w:pStyle w:val="Listeavsnitt"/>
+        <w:t xml:space="preserve">En røff beskrivelse av </w:t>
+      </w:r>
+      <w:proofErr w:type="gramStart"/>
+      <w:r>
+        <w:rPr>
+          <w:rFonts w:ascii="Times New Roman" w:hAnsi="Times New Roman" w:cs="Times New Roman"/>
+          <w:sz w:val="28"/>
+          <w:szCs w:val="28"/>
+        </w:rPr>
+        <w:t>hva ”det</w:t>
+      </w:r>
+      <w:proofErr w:type="gramEnd"/>
+      <w:r>
+        <w:rPr>
+          <w:rFonts w:ascii="Times New Roman" w:hAnsi="Times New Roman" w:cs="Times New Roman"/>
+          <w:sz w:val="28"/>
+          <w:szCs w:val="28"/>
+        </w:rPr>
+        <w:t xml:space="preserve"> fungerer” betyr er klargjort </w:t>
+      </w:r>
+    </w:p>
+    <w:p>
+      <w:pPr>
+        <w:pStyle w:val="ListParagraph"/>
         <w:numPr>
           <w:ilvl w:val="0"/>
           <w:numId w:val="1"/>
@@ -153,7 +243,7 @@
     </w:p>
     <w:p>
       <w:pPr>
-        <w:pStyle w:val="Listeavsnitt"/>
+        <w:pStyle w:val="ListParagraph"/>
         <w:numPr>
           <w:ilvl w:val="0"/>
           <w:numId w:val="1"/>
@@ -175,7 +265,7 @@
     </w:p>
     <w:p>
       <w:pPr>
-        <w:pStyle w:val="Listeavsnitt"/>
+        <w:pStyle w:val="ListParagraph"/>
         <w:numPr>
           <w:ilvl w:val="0"/>
           <w:numId w:val="1"/>
@@ -197,7 +287,7 @@
     </w:p>
     <w:p>
       <w:pPr>
-        <w:pStyle w:val="Listeavsnitt"/>
+        <w:pStyle w:val="ListParagraph"/>
         <w:numPr>
           <w:ilvl w:val="0"/>
           <w:numId w:val="1"/>
@@ -219,7 +309,7 @@
     </w:p>
     <w:p>
       <w:pPr>
-        <w:pStyle w:val="Listeavsnitt"/>
+        <w:pStyle w:val="ListParagraph"/>
         <w:numPr>
           <w:ilvl w:val="0"/>
           <w:numId w:val="1"/>
@@ -241,7 +331,7 @@
     </w:p>
     <w:p>
       <w:pPr>
-        <w:pStyle w:val="Listeavsnitt"/>
+        <w:pStyle w:val="ListParagraph"/>
         <w:numPr>
           <w:ilvl w:val="0"/>
           <w:numId w:val="1"/>
@@ -263,7 +353,7 @@
     </w:p>
     <w:p>
       <w:pPr>
-        <w:pStyle w:val="Listeavsnitt"/>
+        <w:pStyle w:val="ListParagraph"/>
         <w:numPr>
           <w:ilvl w:val="0"/>
           <w:numId w:val="1"/>
@@ -280,12 +370,66 @@
           <w:sz w:val="28"/>
           <w:szCs w:val="28"/>
         </w:rPr>
-        <w:t>Risikoreduserende tiltak har blitt planlagt, som kan innebære å lage en POC-versjon av systemet (proof of concept)</w:t>
-      </w:r>
-    </w:p>
-    <w:p>
-      <w:pPr>
-        <w:pStyle w:val="Listeavsnitt"/>
+        <w:t>Risikoreduserende tiltak har blitt planlagt, som kan innebære å lage en POC-versjon av systemet (</w:t>
+      </w:r>
+      <w:proofErr w:type="spellStart"/>
+      <w:r>
+        <w:rPr>
+          <w:rFonts w:ascii="Times New Roman" w:hAnsi="Times New Roman" w:cs="Times New Roman"/>
+          <w:sz w:val="28"/>
+          <w:szCs w:val="28"/>
+        </w:rPr>
+        <w:t>proof</w:t>
+      </w:r>
+      <w:proofErr w:type="spellEnd"/>
+      <w:r>
+        <w:rPr>
+          <w:rFonts w:ascii="Times New Roman" w:hAnsi="Times New Roman" w:cs="Times New Roman"/>
+          <w:sz w:val="28"/>
+          <w:szCs w:val="28"/>
+        </w:rPr>
+        <w:t xml:space="preserve"> </w:t>
+      </w:r>
+      <w:proofErr w:type="spellStart"/>
+      <w:r>
+        <w:rPr>
+          <w:rFonts w:ascii="Times New Roman" w:hAnsi="Times New Roman" w:cs="Times New Roman"/>
+          <w:sz w:val="28"/>
+          <w:szCs w:val="28"/>
+        </w:rPr>
+        <w:t>of</w:t>
+      </w:r>
+      <w:proofErr w:type="spellEnd"/>
+      <w:r>
+        <w:rPr>
+          <w:rFonts w:ascii="Times New Roman" w:hAnsi="Times New Roman" w:cs="Times New Roman"/>
+          <w:sz w:val="28"/>
+          <w:szCs w:val="28"/>
+        </w:rPr>
+        <w:t xml:space="preserve"> </w:t>
+      </w:r>
+      <w:proofErr w:type="spellStart"/>
+      <w:r>
+        <w:rPr>
+          <w:rFonts w:ascii="Times New Roman" w:hAnsi="Times New Roman" w:cs="Times New Roman"/>
+          <w:sz w:val="28"/>
+          <w:szCs w:val="28"/>
+        </w:rPr>
+        <w:t>concept</w:t>
+      </w:r>
+      <w:proofErr w:type="spellEnd"/>
+      <w:r>
+        <w:rPr>
+          <w:rFonts w:ascii="Times New Roman" w:hAnsi="Times New Roman" w:cs="Times New Roman"/>
+          <w:sz w:val="28"/>
+          <w:szCs w:val="28"/>
+        </w:rPr>
+        <w:t>)</w:t>
+      </w:r>
+    </w:p>
+    <w:p>
+      <w:pPr>
+        <w:pStyle w:val="ListParagraph"/>
         <w:numPr>
           <w:ilvl w:val="0"/>
           <w:numId w:val="1"/>
@@ -302,12 +446,48 @@
           <w:sz w:val="28"/>
           <w:szCs w:val="28"/>
         </w:rPr>
-        <w:t>Tiltak for å gjøre komponenter kompatible med breadboard har blitt iverksatt, dersom breadboard skal brukes</w:t>
-      </w:r>
-    </w:p>
-    <w:p>
-      <w:pPr>
-        <w:pStyle w:val="Listeavsnitt"/>
+        <w:t xml:space="preserve">Tiltak for å gjøre komponenter kompatible med </w:t>
+      </w:r>
+      <w:proofErr w:type="spellStart"/>
+      <w:r>
+        <w:rPr>
+          <w:rFonts w:ascii="Times New Roman" w:hAnsi="Times New Roman" w:cs="Times New Roman"/>
+          <w:sz w:val="28"/>
+          <w:szCs w:val="28"/>
+        </w:rPr>
+        <w:t>breadboard</w:t>
+      </w:r>
+      <w:proofErr w:type="spellEnd"/>
+      <w:r>
+        <w:rPr>
+          <w:rFonts w:ascii="Times New Roman" w:hAnsi="Times New Roman" w:cs="Times New Roman"/>
+          <w:sz w:val="28"/>
+          <w:szCs w:val="28"/>
+        </w:rPr>
+        <w:t xml:space="preserve"> har blitt iverksatt, dersom </w:t>
+      </w:r>
+      <w:proofErr w:type="spellStart"/>
+      <w:r>
+        <w:rPr>
+          <w:rFonts w:ascii="Times New Roman" w:hAnsi="Times New Roman" w:cs="Times New Roman"/>
+          <w:sz w:val="28"/>
+          <w:szCs w:val="28"/>
+        </w:rPr>
+        <w:t>breadboard</w:t>
+      </w:r>
+      <w:proofErr w:type="spellEnd"/>
+      <w:r>
+        <w:rPr>
+          <w:rFonts w:ascii="Times New Roman" w:hAnsi="Times New Roman" w:cs="Times New Roman"/>
+          <w:sz w:val="28"/>
+          <w:szCs w:val="28"/>
+        </w:rPr>
+        <w:t xml:space="preserve"> skal brukes</w:t>
+      </w:r>
+    </w:p>
+    <w:p>
+      <w:pPr>
+        <w:pStyle w:val="ListParagraph"/>
         <w:numPr>
           <w:ilvl w:val="0"/>
           <w:numId w:val="1"/>
@@ -329,7 +509,7 @@
     </w:p>
     <w:p>
       <w:pPr>
-        <w:pStyle w:val="Listeavsnitt"/>
+        <w:pStyle w:val="ListParagraph"/>
         <w:numPr>
           <w:ilvl w:val="0"/>
           <w:numId w:val="1"/>
@@ -351,7 +531,7 @@
     </w:p>
     <w:p>
       <w:pPr>
-        <w:pStyle w:val="Listeavsnitt"/>
+        <w:pStyle w:val="ListParagraph"/>
         <w:numPr>
           <w:ilvl w:val="0"/>
           <w:numId w:val="1"/>
@@ -368,8 +548,36 @@
           <w:sz w:val="28"/>
           <w:szCs w:val="28"/>
         </w:rPr>
-        <w:t>Mot slutten av POR skal det gjennomføres en preliminary design review</w:t>
-      </w:r>
+        <w:t xml:space="preserve">Mot slutten av POR skal det gjennomføres en </w:t>
+      </w:r>
+      <w:proofErr w:type="spellStart"/>
+      <w:r>
+        <w:rPr>
+          <w:rFonts w:ascii="Times New Roman" w:hAnsi="Times New Roman" w:cs="Times New Roman"/>
+          <w:sz w:val="28"/>
+          <w:szCs w:val="28"/>
+        </w:rPr>
+        <w:t>preliminary</w:t>
+      </w:r>
+      <w:proofErr w:type="spellEnd"/>
+      <w:r>
+        <w:rPr>
+          <w:rFonts w:ascii="Times New Roman" w:hAnsi="Times New Roman" w:cs="Times New Roman"/>
+          <w:sz w:val="28"/>
+          <w:szCs w:val="28"/>
+        </w:rPr>
+        <w:t xml:space="preserve"> design </w:t>
+      </w:r>
+      <w:proofErr w:type="spellStart"/>
+      <w:r>
+        <w:rPr>
+          <w:rFonts w:ascii="Times New Roman" w:hAnsi="Times New Roman" w:cs="Times New Roman"/>
+          <w:sz w:val="28"/>
+          <w:szCs w:val="28"/>
+        </w:rPr>
+        <w:t>review</w:t>
+      </w:r>
+      <w:proofErr w:type="spellEnd"/>
     </w:p>
     <w:p>
       <w:pPr>
@@ -505,7 +713,7 @@
     </w:p>
     <w:p>
       <w:pPr>
-        <w:pStyle w:val="Listeavsnitt"/>
+        <w:pStyle w:val="ListParagraph"/>
         <w:numPr>
           <w:ilvl w:val="0"/>
           <w:numId w:val="2"/>
@@ -527,7 +735,7 @@
     </w:p>
     <w:p>
       <w:pPr>
-        <w:pStyle w:val="Listeavsnitt"/>
+        <w:pStyle w:val="ListParagraph"/>
         <w:numPr>
           <w:ilvl w:val="0"/>
           <w:numId w:val="2"/>
@@ -549,7 +757,7 @@
     </w:p>
     <w:p>
       <w:pPr>
-        <w:pStyle w:val="Listeavsnitt"/>
+        <w:pStyle w:val="ListParagraph"/>
         <w:numPr>
           <w:ilvl w:val="0"/>
           <w:numId w:val="2"/>
@@ -614,7 +822,7 @@
     </w:p>
     <w:p>
       <w:pPr>
-        <w:pStyle w:val="Listeavsnitt"/>
+        <w:pStyle w:val="ListParagraph"/>
         <w:numPr>
           <w:ilvl w:val="0"/>
           <w:numId w:val="3"/>
@@ -631,12 +839,22 @@
           <w:sz w:val="28"/>
           <w:szCs w:val="28"/>
         </w:rPr>
-        <w:t>Armen skal klare å bevege seg til en predefinert posisjon</w:t>
-      </w:r>
-    </w:p>
-    <w:p>
-      <w:pPr>
-        <w:pStyle w:val="Listeavsnitt"/>
+        <w:t xml:space="preserve">Armen skal klare å bevege seg til </w:t>
+      </w:r>
+      <w:proofErr w:type="gramStart"/>
+      <w:r>
+        <w:rPr>
+          <w:rFonts w:ascii="Times New Roman" w:hAnsi="Times New Roman" w:cs="Times New Roman"/>
+          <w:sz w:val="28"/>
+          <w:szCs w:val="28"/>
+        </w:rPr>
+        <w:t>en predefinert posisjon</w:t>
+      </w:r>
+      <w:proofErr w:type="gramEnd"/>
+    </w:p>
+    <w:p>
+      <w:pPr>
+        <w:pStyle w:val="ListParagraph"/>
         <w:numPr>
           <w:ilvl w:val="0"/>
           <w:numId w:val="3"/>
@@ -653,12 +871,30 @@
           <w:sz w:val="28"/>
           <w:szCs w:val="28"/>
         </w:rPr>
-        <w:t>Alle sensorene i armen jobber sammen for å en «smooth» bevegelse</w:t>
-      </w:r>
-    </w:p>
-    <w:p>
-      <w:pPr>
-        <w:pStyle w:val="Listeavsnitt"/>
+        <w:t>Alle sensorene i armen jobber sammen for å en «</w:t>
+      </w:r>
+      <w:proofErr w:type="spellStart"/>
+      <w:r>
+        <w:rPr>
+          <w:rFonts w:ascii="Times New Roman" w:hAnsi="Times New Roman" w:cs="Times New Roman"/>
+          <w:sz w:val="28"/>
+          <w:szCs w:val="28"/>
+        </w:rPr>
+        <w:t>smooth</w:t>
+      </w:r>
+      <w:proofErr w:type="spellEnd"/>
+      <w:r>
+        <w:rPr>
+          <w:rFonts w:ascii="Times New Roman" w:hAnsi="Times New Roman" w:cs="Times New Roman"/>
+          <w:sz w:val="28"/>
+          <w:szCs w:val="28"/>
+        </w:rPr>
+        <w:t>» bevegelse</w:t>
+      </w:r>
+    </w:p>
+    <w:p>
+      <w:pPr>
+        <w:pStyle w:val="ListParagraph"/>
         <w:numPr>
           <w:ilvl w:val="0"/>
           <w:numId w:val="3"/>
@@ -680,7 +916,7 @@
     </w:p>
     <w:p>
       <w:pPr>
-        <w:pStyle w:val="Listeavsnitt"/>
+        <w:pStyle w:val="ListParagraph"/>
         <w:numPr>
           <w:ilvl w:val="0"/>
           <w:numId w:val="3"/>
@@ -732,7 +968,7 @@
     </w:p>
     <w:p>
       <w:pPr>
-        <w:pStyle w:val="Listeavsnitt"/>
+        <w:pStyle w:val="ListParagraph"/>
         <w:numPr>
           <w:ilvl w:val="0"/>
           <w:numId w:val="4"/>
@@ -1157,6 +1393,68 @@
     </w:p>
     <w:p>
       <w:pPr>
+        <w:jc w:val="center"/>
+        <w:rPr>
+          <w:rFonts w:ascii="Times New Roman" w:hAnsi="Times New Roman" w:cs="Times New Roman"/>
+          <w:sz w:val="18"/>
+          <w:szCs w:val="18"/>
+        </w:rPr>
+      </w:pPr>
+      <w:r>
+        <w:rPr>
+          <w:rFonts w:ascii="Times New Roman" w:hAnsi="Times New Roman" w:cs="Times New Roman"/>
+          <w:sz w:val="18"/>
+          <w:szCs w:val="18"/>
+        </w:rPr>
+        <w:drawing>
+          <wp:inline distT="0" distB="0" distL="0" distR="0" wp14:anchorId="1518B679" wp14:editId="5EBDBDC7">
+            <wp:extent cx="3863830" cy="2617200"/>
+            <wp:effectExtent l="0" t="0" r="3810" b="0"/>
+            <wp:docPr id="839912129" name="Picture 1" descr="A computer chip with many wires&#10;&#10;AI-generated content may be incorrect."/>
+            <wp:cNvGraphicFramePr>
+              <a:graphicFrameLocks xmlns:a="http://schemas.openxmlformats.org/drawingml/2006/main" noChangeAspect="1"/>
+            </wp:cNvGraphicFramePr>
+            <a:graphic xmlns:a="http://schemas.openxmlformats.org/drawingml/2006/main">
+              <a:graphicData uri="http://schemas.openxmlformats.org/drawingml/2006/picture">
+                <pic:pic xmlns:pic="http://schemas.openxmlformats.org/drawingml/2006/picture">
+                  <pic:nvPicPr>
+                    <pic:cNvPr id="839912129" name="Picture 1" descr="A computer chip with many wires&#10;&#10;AI-generated content may be incorrect."/>
+                    <pic:cNvPicPr/>
+                  </pic:nvPicPr>
+                  <pic:blipFill>
+                    <a:blip r:embed="rId8"/>
+                    <a:stretch>
+                      <a:fillRect/>
+                    </a:stretch>
+                  </pic:blipFill>
+                  <pic:spPr>
+                    <a:xfrm>
+                      <a:off x="0" y="0"/>
+                      <a:ext cx="3863830" cy="2617200"/>
+                    </a:xfrm>
+                    <a:prstGeom prst="rect">
+                      <a:avLst/>
+                    </a:prstGeom>
+                  </pic:spPr>
+                </pic:pic>
+              </a:graphicData>
+            </a:graphic>
+          </wp:inline>
+        </w:drawing>
+      </w:r>
+    </w:p>
+    <w:p>
+      <w:pPr>
+        <w:jc w:val="center"/>
+        <w:rPr>
+          <w:rFonts w:ascii="Times New Roman" w:hAnsi="Times New Roman" w:cs="Times New Roman"/>
+          <w:sz w:val="18"/>
+          <w:szCs w:val="18"/>
+        </w:rPr>
+      </w:pPr>
+    </w:p>
+    <w:p>
+      <w:pPr>
         <w:rPr>
           <w:rFonts w:ascii="Times New Roman" w:hAnsi="Times New Roman" w:cs="Times New Roman"/>
           <w:sz w:val="28"/>
@@ -1200,7 +1498,7 @@
     </w:p>
     <w:tbl>
       <w:tblPr>
-        <w:tblStyle w:val="Tabellrutenett"/>
+        <w:tblStyle w:val="TableGrid"/>
         <w:tblW w:w="0" w:type="auto"/>
         <w:tblLook w:val="04A0" w:firstRow="1" w:lastRow="0" w:firstColumn="1" w:lastColumn="0" w:noHBand="0" w:noVBand="1"/>
       </w:tblPr>
@@ -1520,21 +1818,23 @@
                 <w:szCs w:val="28"/>
               </w:rPr>
             </w:pPr>
+            <w:proofErr w:type="spellStart"/>
             <w:r>
               <w:rPr>
                 <w:rFonts w:ascii="Times New Roman" w:hAnsi="Times New Roman" w:cs="Times New Roman"/>
                 <w:sz w:val="28"/>
                 <w:szCs w:val="28"/>
               </w:rPr>
-              <w:t xml:space="preserve">Loadcell </w:t>
-            </w:r>
+              <w:t>Loadcell</w:t>
+            </w:r>
+            <w:proofErr w:type="spellEnd"/>
             <w:r>
               <w:rPr>
                 <w:rFonts w:ascii="Times New Roman" w:hAnsi="Times New Roman" w:cs="Times New Roman"/>
                 <w:sz w:val="28"/>
                 <w:szCs w:val="28"/>
               </w:rPr>
-              <w:t>1</w:t>
+              <w:t xml:space="preserve"> </w:t>
             </w:r>
             <w:r>
               <w:rPr>
@@ -1542,23 +1842,17 @@
                 <w:sz w:val="28"/>
                 <w:szCs w:val="28"/>
               </w:rPr>
-              <w:t xml:space="preserve">kg </w:t>
-            </w:r>
-          </w:p>
-          <w:p>
-            <w:pPr>
+              <w:t>1</w:t>
+            </w:r>
+            <w:r>
               <w:rPr>
                 <w:rFonts w:ascii="Times New Roman" w:hAnsi="Times New Roman" w:cs="Times New Roman"/>
                 <w:sz w:val="28"/>
                 <w:szCs w:val="28"/>
               </w:rPr>
-            </w:pPr>
-          </w:p>
-        </w:tc>
-        <w:tc>
-          <w:tcPr>
-            <w:tcW w:w="3341" w:type="dxa"/>
-          </w:tcPr>
+              <w:t xml:space="preserve">kg </w:t>
+            </w:r>
+          </w:p>
           <w:p>
             <w:pPr>
               <w:rPr>
@@ -1567,12 +1861,27 @@
                 <w:szCs w:val="28"/>
               </w:rPr>
             </w:pPr>
-            <w:r>
+          </w:p>
+        </w:tc>
+        <w:tc>
+          <w:tcPr>
+            <w:tcW w:w="3341" w:type="dxa"/>
+          </w:tcPr>
+          <w:p>
+            <w:pPr>
               <w:rPr>
                 <w:rFonts w:ascii="Times New Roman" w:hAnsi="Times New Roman" w:cs="Times New Roman"/>
                 <w:sz w:val="28"/>
                 <w:szCs w:val="28"/>
               </w:rPr>
+            </w:pPr>
+            <w:r>
+              <w:rPr>
+                <w:rFonts w:ascii="Times New Roman" w:hAnsi="Times New Roman" w:cs="Times New Roman"/>
+                <w:sz w:val="28"/>
+                <w:szCs w:val="28"/>
+              </w:rPr>
+              <w:lastRenderedPageBreak/>
               <w:t>Måle vekt</w:t>
             </w:r>
           </w:p>
@@ -1661,21 +1970,49 @@
                 <w:szCs w:val="28"/>
               </w:rPr>
             </w:pPr>
+            <w:proofErr w:type="spellStart"/>
             <w:r>
               <w:rPr>
                 <w:rFonts w:ascii="Times New Roman" w:hAnsi="Times New Roman" w:cs="Times New Roman"/>
                 <w:sz w:val="28"/>
                 <w:szCs w:val="28"/>
               </w:rPr>
-              <w:t xml:space="preserve">Opamp </w:t>
-            </w:r>
+              <w:t>Opamp</w:t>
+            </w:r>
+            <w:proofErr w:type="spellEnd"/>
             <w:r>
               <w:rPr>
                 <w:rFonts w:ascii="Times New Roman" w:hAnsi="Times New Roman" w:cs="Times New Roman"/>
                 <w:sz w:val="28"/>
                 <w:szCs w:val="28"/>
               </w:rPr>
-              <w:t>sender info i bit fra loadcell til RPI</w:t>
+              <w:t xml:space="preserve"> </w:t>
+            </w:r>
+            <w:r>
+              <w:rPr>
+                <w:rFonts w:ascii="Times New Roman" w:hAnsi="Times New Roman" w:cs="Times New Roman"/>
+                <w:sz w:val="28"/>
+                <w:szCs w:val="28"/>
+              </w:rPr>
+              <w:t xml:space="preserve">sender info i bit fra </w:t>
+            </w:r>
+            <w:proofErr w:type="spellStart"/>
+            <w:r>
+              <w:rPr>
+                <w:rFonts w:ascii="Times New Roman" w:hAnsi="Times New Roman" w:cs="Times New Roman"/>
+                <w:sz w:val="28"/>
+                <w:szCs w:val="28"/>
+              </w:rPr>
+              <w:t>loadcell</w:t>
+            </w:r>
+            <w:proofErr w:type="spellEnd"/>
+            <w:r>
+              <w:rPr>
+                <w:rFonts w:ascii="Times New Roman" w:hAnsi="Times New Roman" w:cs="Times New Roman"/>
+                <w:sz w:val="28"/>
+                <w:szCs w:val="28"/>
+              </w:rPr>
+              <w:t xml:space="preserve"> til RPI</w:t>
             </w:r>
           </w:p>
         </w:tc>
@@ -1997,29 +2334,25 @@
                 <w:szCs w:val="28"/>
               </w:rPr>
             </w:pPr>
+            <w:proofErr w:type="spellStart"/>
             <w:r>
               <w:rPr>
                 <w:rFonts w:ascii="Times New Roman" w:hAnsi="Times New Roman" w:cs="Times New Roman"/>
                 <w:sz w:val="28"/>
                 <w:szCs w:val="28"/>
               </w:rPr>
-              <w:t>Raspberry Pi 5</w:t>
-            </w:r>
-          </w:p>
-          <w:p>
-            <w:pPr>
+              <w:t>Raspberry</w:t>
+            </w:r>
+            <w:proofErr w:type="spellEnd"/>
+            <w:r>
               <w:rPr>
                 <w:rFonts w:ascii="Times New Roman" w:hAnsi="Times New Roman" w:cs="Times New Roman"/>
                 <w:sz w:val="28"/>
                 <w:szCs w:val="28"/>
               </w:rPr>
-            </w:pPr>
-          </w:p>
-        </w:tc>
-        <w:tc>
-          <w:tcPr>
-            <w:tcW w:w="3341" w:type="dxa"/>
-          </w:tcPr>
+              <w:t xml:space="preserve"> Pi 5</w:t>
+            </w:r>
+          </w:p>
           <w:p>
             <w:pPr>
               <w:rPr>
@@ -2028,49 +2361,63 @@
                 <w:szCs w:val="28"/>
               </w:rPr>
             </w:pPr>
-            <w:r>
+          </w:p>
+        </w:tc>
+        <w:tc>
+          <w:tcPr>
+            <w:tcW w:w="3341" w:type="dxa"/>
+          </w:tcPr>
+          <w:p>
+            <w:pPr>
               <w:rPr>
                 <w:rFonts w:ascii="Times New Roman" w:hAnsi="Times New Roman" w:cs="Times New Roman"/>
                 <w:sz w:val="28"/>
                 <w:szCs w:val="28"/>
               </w:rPr>
-              <w:t>Datamaskin</w:t>
-            </w:r>
-          </w:p>
-        </w:tc>
-        <w:tc>
-          <w:tcPr>
-            <w:tcW w:w="1289" w:type="dxa"/>
-          </w:tcPr>
-          <w:p>
-            <w:pPr>
+            </w:pPr>
+            <w:r>
               <w:rPr>
                 <w:rFonts w:ascii="Times New Roman" w:hAnsi="Times New Roman" w:cs="Times New Roman"/>
                 <w:sz w:val="28"/>
                 <w:szCs w:val="28"/>
               </w:rPr>
-            </w:pPr>
-            <w:r>
+              <w:t>Datamaskin</w:t>
+            </w:r>
+          </w:p>
+        </w:tc>
+        <w:tc>
+          <w:tcPr>
+            <w:tcW w:w="1289" w:type="dxa"/>
+          </w:tcPr>
+          <w:p>
+            <w:pPr>
               <w:rPr>
                 <w:rFonts w:ascii="Times New Roman" w:hAnsi="Times New Roman" w:cs="Times New Roman"/>
                 <w:sz w:val="28"/>
                 <w:szCs w:val="28"/>
               </w:rPr>
-              <w:t>1</w:t>
-            </w:r>
-          </w:p>
-        </w:tc>
-        <w:tc>
-          <w:tcPr>
-            <w:tcW w:w="1725" w:type="dxa"/>
-          </w:tcPr>
-          <w:p>
-            <w:pPr>
+            </w:pPr>
+            <w:r>
               <w:rPr>
                 <w:rFonts w:ascii="Times New Roman" w:hAnsi="Times New Roman" w:cs="Times New Roman"/>
                 <w:sz w:val="28"/>
                 <w:szCs w:val="28"/>
               </w:rPr>
+              <w:t>1</w:t>
+            </w:r>
+          </w:p>
+        </w:tc>
+        <w:tc>
+          <w:tcPr>
+            <w:tcW w:w="1725" w:type="dxa"/>
+          </w:tcPr>
+          <w:p>
+            <w:pPr>
+              <w:rPr>
+                <w:rFonts w:ascii="Times New Roman" w:hAnsi="Times New Roman" w:cs="Times New Roman"/>
+                <w:sz w:val="28"/>
+                <w:szCs w:val="28"/>
+              </w:rPr>
             </w:pPr>
           </w:p>
         </w:tc>
@@ -2094,7 +2441,6 @@
                 <w:sz w:val="28"/>
                 <w:szCs w:val="28"/>
               </w:rPr>
-              <w:lastRenderedPageBreak/>
               <w:t>PSU</w:t>
             </w:r>
           </w:p>
@@ -2223,7 +2569,7 @@
     </w:p>
     <w:tbl>
       <w:tblPr>
-        <w:tblStyle w:val="Tabellrutenett"/>
+        <w:tblStyle w:val="TableGrid"/>
         <w:tblW w:w="0" w:type="auto"/>
         <w:tblLook w:val="04A0" w:firstRow="1" w:lastRow="0" w:firstColumn="1" w:lastColumn="0" w:noHBand="0" w:noVBand="1"/>
       </w:tblPr>
@@ -2359,6 +2705,7 @@
                 <w:szCs w:val="22"/>
               </w:rPr>
             </w:pPr>
+            <w:proofErr w:type="spellStart"/>
             <w:r>
               <w:rPr>
                 <w:rFonts w:ascii="Times New Roman" w:hAnsi="Times New Roman" w:cs="Times New Roman"/>
@@ -2367,6 +2714,7 @@
               </w:rPr>
               <w:t>Loadcell</w:t>
             </w:r>
+            <w:proofErr w:type="spellEnd"/>
           </w:p>
         </w:tc>
         <w:tc>
@@ -2677,8 +3025,18 @@
                 <w:sz w:val="22"/>
                 <w:szCs w:val="22"/>
               </w:rPr>
-              <w:t>Finn e-waste</w:t>
-            </w:r>
+              <w:t>Finn e-</w:t>
+            </w:r>
+            <w:proofErr w:type="spellStart"/>
+            <w:r>
+              <w:rPr>
+                <w:rFonts w:ascii="Times New Roman" w:hAnsi="Times New Roman" w:cs="Times New Roman"/>
+                <w:sz w:val="22"/>
+                <w:szCs w:val="22"/>
+              </w:rPr>
+              <w:t>waste</w:t>
+            </w:r>
+            <w:proofErr w:type="spellEnd"/>
           </w:p>
         </w:tc>
       </w:tr>
@@ -2865,7 +3223,7 @@
     </w:p>
     <w:tbl>
       <w:tblPr>
-        <w:tblStyle w:val="Tabellrutenett"/>
+        <w:tblStyle w:val="TableGrid"/>
         <w:tblW w:w="0" w:type="auto"/>
         <w:tblLook w:val="04A0" w:firstRow="1" w:lastRow="0" w:firstColumn="1" w:lastColumn="0" w:noHBand="0" w:noVBand="1"/>
       </w:tblPr>
@@ -2940,8 +3298,18 @@
                 <w:sz w:val="22"/>
                 <w:szCs w:val="22"/>
               </w:rPr>
-              <w:t>Effekt pr. komp. Max mA</w:t>
-            </w:r>
+              <w:t xml:space="preserve">Effekt pr. komp. Max </w:t>
+            </w:r>
+            <w:proofErr w:type="spellStart"/>
+            <w:r>
+              <w:rPr>
+                <w:rFonts w:ascii="Times New Roman" w:hAnsi="Times New Roman" w:cs="Times New Roman"/>
+                <w:sz w:val="22"/>
+                <w:szCs w:val="22"/>
+              </w:rPr>
+              <w:t>mA</w:t>
+            </w:r>
+            <w:proofErr w:type="spellEnd"/>
           </w:p>
         </w:tc>
         <w:tc>
@@ -2962,8 +3330,18 @@
                 <w:sz w:val="22"/>
                 <w:szCs w:val="22"/>
               </w:rPr>
-              <w:t>Effekt pr. komp. Min mA</w:t>
-            </w:r>
+              <w:t xml:space="preserve">Effekt pr. komp. Min </w:t>
+            </w:r>
+            <w:proofErr w:type="spellStart"/>
+            <w:r>
+              <w:rPr>
+                <w:rFonts w:ascii="Times New Roman" w:hAnsi="Times New Roman" w:cs="Times New Roman"/>
+                <w:sz w:val="22"/>
+                <w:szCs w:val="22"/>
+              </w:rPr>
+              <w:t>mA</w:t>
+            </w:r>
+            <w:proofErr w:type="spellEnd"/>
           </w:p>
         </w:tc>
         <w:tc>
@@ -2984,8 +3362,18 @@
                 <w:sz w:val="22"/>
                 <w:szCs w:val="22"/>
               </w:rPr>
-              <w:t>Effekt Max mA</w:t>
-            </w:r>
+              <w:t xml:space="preserve">Effekt Max </w:t>
+            </w:r>
+            <w:proofErr w:type="spellStart"/>
+            <w:r>
+              <w:rPr>
+                <w:rFonts w:ascii="Times New Roman" w:hAnsi="Times New Roman" w:cs="Times New Roman"/>
+                <w:sz w:val="22"/>
+                <w:szCs w:val="22"/>
+              </w:rPr>
+              <w:t>mA</w:t>
+            </w:r>
+            <w:proofErr w:type="spellEnd"/>
           </w:p>
         </w:tc>
         <w:tc>
@@ -3006,8 +3394,18 @@
                 <w:sz w:val="22"/>
                 <w:szCs w:val="22"/>
               </w:rPr>
-              <w:t>Effekt Min mA</w:t>
-            </w:r>
+              <w:t xml:space="preserve">Effekt Min </w:t>
+            </w:r>
+            <w:proofErr w:type="spellStart"/>
+            <w:r>
+              <w:rPr>
+                <w:rFonts w:ascii="Times New Roman" w:hAnsi="Times New Roman" w:cs="Times New Roman"/>
+                <w:sz w:val="22"/>
+                <w:szCs w:val="22"/>
+              </w:rPr>
+              <w:t>mA</w:t>
+            </w:r>
+            <w:proofErr w:type="spellEnd"/>
           </w:p>
         </w:tc>
       </w:tr>
@@ -3696,7 +4094,7 @@
     </w:p>
     <w:p>
       <w:pPr>
-        <w:pStyle w:val="Listeavsnitt"/>
+        <w:pStyle w:val="ListParagraph"/>
         <w:numPr>
           <w:ilvl w:val="0"/>
           <w:numId w:val="10"/>
@@ -3718,7 +4116,7 @@
     </w:p>
     <w:p>
       <w:pPr>
-        <w:pStyle w:val="Listeavsnitt"/>
+        <w:pStyle w:val="ListParagraph"/>
         <w:numPr>
           <w:ilvl w:val="0"/>
           <w:numId w:val="10"/>
@@ -3740,7 +4138,7 @@
     </w:p>
     <w:p>
       <w:pPr>
-        <w:pStyle w:val="Listeavsnitt"/>
+        <w:pStyle w:val="ListParagraph"/>
         <w:numPr>
           <w:ilvl w:val="0"/>
           <w:numId w:val="10"/>
@@ -3762,7 +4160,7 @@
     </w:p>
     <w:p>
       <w:pPr>
-        <w:pStyle w:val="Listeavsnitt"/>
+        <w:pStyle w:val="ListParagraph"/>
         <w:numPr>
           <w:ilvl w:val="0"/>
           <w:numId w:val="10"/>
@@ -3784,7 +4182,7 @@
     </w:p>
     <w:p>
       <w:pPr>
-        <w:pStyle w:val="Listeavsnitt"/>
+        <w:pStyle w:val="ListParagraph"/>
         <w:numPr>
           <w:ilvl w:val="0"/>
           <w:numId w:val="10"/>
@@ -3801,6 +4199,7 @@
           <w:sz w:val="28"/>
           <w:szCs w:val="28"/>
         </w:rPr>
+        <w:lastRenderedPageBreak/>
         <w:t>.</w:t>
       </w:r>
     </w:p>
@@ -3836,7 +4235,7 @@
     </w:p>
     <w:p>
       <w:pPr>
-        <w:pStyle w:val="Listeavsnitt"/>
+        <w:pStyle w:val="ListParagraph"/>
         <w:numPr>
           <w:ilvl w:val="0"/>
           <w:numId w:val="9"/>
@@ -3853,12 +4252,30 @@
           <w:sz w:val="28"/>
           <w:szCs w:val="28"/>
         </w:rPr>
-        <w:t>3D printe robot armen for å minke vekt</w:t>
-      </w:r>
-    </w:p>
-    <w:p>
-      <w:pPr>
-        <w:pStyle w:val="Listeavsnitt"/>
+        <w:t xml:space="preserve">3D </w:t>
+      </w:r>
+      <w:proofErr w:type="spellStart"/>
+      <w:r>
+        <w:rPr>
+          <w:rFonts w:ascii="Times New Roman" w:hAnsi="Times New Roman" w:cs="Times New Roman"/>
+          <w:sz w:val="28"/>
+          <w:szCs w:val="28"/>
+        </w:rPr>
+        <w:t>printe</w:t>
+      </w:r>
+      <w:proofErr w:type="spellEnd"/>
+      <w:r>
+        <w:rPr>
+          <w:rFonts w:ascii="Times New Roman" w:hAnsi="Times New Roman" w:cs="Times New Roman"/>
+          <w:sz w:val="28"/>
+          <w:szCs w:val="28"/>
+        </w:rPr>
+        <w:t xml:space="preserve"> robot armen for å minke vekt</w:t>
+      </w:r>
+    </w:p>
+    <w:p>
+      <w:pPr>
+        <w:pStyle w:val="ListParagraph"/>
         <w:numPr>
           <w:ilvl w:val="0"/>
           <w:numId w:val="9"/>
@@ -3912,7 +4329,7 @@
     </w:p>
     <w:p>
       <w:pPr>
-        <w:pStyle w:val="Listeavsnitt"/>
+        <w:pStyle w:val="ListParagraph"/>
         <w:numPr>
           <w:ilvl w:val="0"/>
           <w:numId w:val="9"/>
@@ -3974,7 +4391,7 @@
     </w:p>
     <w:p>
       <w:pPr>
-        <w:pStyle w:val="Listeavsnitt"/>
+        <w:pStyle w:val="ListParagraph"/>
         <w:numPr>
           <w:ilvl w:val="0"/>
           <w:numId w:val="9"/>
@@ -3996,7 +4413,7 @@
     </w:p>
     <w:p>
       <w:pPr>
-        <w:pStyle w:val="Listeavsnitt"/>
+        <w:pStyle w:val="ListParagraph"/>
         <w:numPr>
           <w:ilvl w:val="0"/>
           <w:numId w:val="9"/>
@@ -4037,6 +4454,7 @@
           <w:szCs w:val="28"/>
         </w:rPr>
       </w:pPr>
+      <w:proofErr w:type="spellStart"/>
       <w:r>
         <w:rPr>
           <w:rFonts w:ascii="Times New Roman" w:hAnsi="Times New Roman" w:cs="Times New Roman"/>
@@ -4045,12 +4463,67 @@
           <w:sz w:val="28"/>
           <w:szCs w:val="28"/>
         </w:rPr>
-        <w:t>Proof of Concept-versjon av systemet (TODO):</w:t>
-      </w:r>
-    </w:p>
-    <w:p>
-      <w:pPr>
-        <w:pStyle w:val="Listeavsnitt"/>
+        <w:t>Proof</w:t>
+      </w:r>
+      <w:proofErr w:type="spellEnd"/>
+      <w:r>
+        <w:rPr>
+          <w:rFonts w:ascii="Times New Roman" w:hAnsi="Times New Roman" w:cs="Times New Roman"/>
+          <w:b/>
+          <w:bCs/>
+          <w:sz w:val="28"/>
+          <w:szCs w:val="28"/>
+        </w:rPr>
+        <w:t xml:space="preserve"> </w:t>
+      </w:r>
+      <w:proofErr w:type="spellStart"/>
+      <w:r>
+        <w:rPr>
+          <w:rFonts w:ascii="Times New Roman" w:hAnsi="Times New Roman" w:cs="Times New Roman"/>
+          <w:b/>
+          <w:bCs/>
+          <w:sz w:val="28"/>
+          <w:szCs w:val="28"/>
+        </w:rPr>
+        <w:t>of</w:t>
+      </w:r>
+      <w:proofErr w:type="spellEnd"/>
+      <w:r>
+        <w:rPr>
+          <w:rFonts w:ascii="Times New Roman" w:hAnsi="Times New Roman" w:cs="Times New Roman"/>
+          <w:b/>
+          <w:bCs/>
+          <w:sz w:val="28"/>
+          <w:szCs w:val="28"/>
+        </w:rPr>
+        <w:t xml:space="preserve"> </w:t>
+      </w:r>
+      <w:proofErr w:type="spellStart"/>
+      <w:r>
+        <w:rPr>
+          <w:rFonts w:ascii="Times New Roman" w:hAnsi="Times New Roman" w:cs="Times New Roman"/>
+          <w:b/>
+          <w:bCs/>
+          <w:sz w:val="28"/>
+          <w:szCs w:val="28"/>
+        </w:rPr>
+        <w:t>Concept</w:t>
+      </w:r>
+      <w:proofErr w:type="spellEnd"/>
+      <w:r>
+        <w:rPr>
+          <w:rFonts w:ascii="Times New Roman" w:hAnsi="Times New Roman" w:cs="Times New Roman"/>
+          <w:b/>
+          <w:bCs/>
+          <w:sz w:val="28"/>
+          <w:szCs w:val="28"/>
+        </w:rPr>
+        <w:t>-versjon av systemet (TODO):</w:t>
+      </w:r>
+    </w:p>
+    <w:p>
+      <w:pPr>
+        <w:pStyle w:val="ListParagraph"/>
         <w:numPr>
           <w:ilvl w:val="0"/>
           <w:numId w:val="11"/>
@@ -4061,18 +4534,28 @@
           <w:szCs w:val="28"/>
         </w:rPr>
       </w:pPr>
-      <w:r>
-        <w:rPr>
-          <w:rFonts w:ascii="Times New Roman" w:hAnsi="Times New Roman" w:cs="Times New Roman"/>
-          <w:sz w:val="28"/>
-          <w:szCs w:val="28"/>
-        </w:rPr>
-        <w:t>Raspberry Pi kan kommunisere med PCA9685 over I²C</w:t>
-      </w:r>
-    </w:p>
-    <w:p>
-      <w:pPr>
-        <w:pStyle w:val="Listeavsnitt"/>
+      <w:proofErr w:type="spellStart"/>
+      <w:r>
+        <w:rPr>
+          <w:rFonts w:ascii="Times New Roman" w:hAnsi="Times New Roman" w:cs="Times New Roman"/>
+          <w:sz w:val="28"/>
+          <w:szCs w:val="28"/>
+        </w:rPr>
+        <w:t>Raspberry</w:t>
+      </w:r>
+      <w:proofErr w:type="spellEnd"/>
+      <w:r>
+        <w:rPr>
+          <w:rFonts w:ascii="Times New Roman" w:hAnsi="Times New Roman" w:cs="Times New Roman"/>
+          <w:sz w:val="28"/>
+          <w:szCs w:val="28"/>
+        </w:rPr>
+        <w:t xml:space="preserve"> Pi kan kommunisere med PCA9685 over I²C</w:t>
+      </w:r>
+    </w:p>
+    <w:p>
+      <w:pPr>
+        <w:pStyle w:val="ListParagraph"/>
         <w:numPr>
           <w:ilvl w:val="0"/>
           <w:numId w:val="11"/>
@@ -4094,7 +4577,7 @@
     </w:p>
     <w:p>
       <w:pPr>
-        <w:pStyle w:val="Listeavsnitt"/>
+        <w:pStyle w:val="ListParagraph"/>
         <w:numPr>
           <w:ilvl w:val="0"/>
           <w:numId w:val="11"/>
@@ -4116,7 +4599,7 @@
     </w:p>
     <w:p>
       <w:pPr>
-        <w:pStyle w:val="Listeavsnitt"/>
+        <w:pStyle w:val="ListParagraph"/>
         <w:numPr>
           <w:ilvl w:val="0"/>
           <w:numId w:val="11"/>
@@ -4146,7 +4629,7 @@
     </w:p>
     <w:p>
       <w:pPr>
-        <w:pStyle w:val="Listeavsnitt"/>
+        <w:pStyle w:val="ListParagraph"/>
         <w:numPr>
           <w:ilvl w:val="0"/>
           <w:numId w:val="11"/>
@@ -4233,7 +4716,7 @@
     </w:p>
     <w:p>
       <w:pPr>
-        <w:pStyle w:val="Listeavsnitt"/>
+        <w:pStyle w:val="ListParagraph"/>
         <w:numPr>
           <w:ilvl w:val="0"/>
           <w:numId w:val="12"/>
@@ -4271,7 +4754,7 @@
     </w:p>
     <w:p>
       <w:pPr>
-        <w:pStyle w:val="Listeavsnitt"/>
+        <w:pStyle w:val="ListParagraph"/>
         <w:numPr>
           <w:ilvl w:val="0"/>
           <w:numId w:val="12"/>
@@ -4309,7 +4792,7 @@
     </w:p>
     <w:p>
       <w:pPr>
-        <w:pStyle w:val="Listeavsnitt"/>
+        <w:pStyle w:val="ListParagraph"/>
         <w:numPr>
           <w:ilvl w:val="0"/>
           <w:numId w:val="12"/>
@@ -4352,7 +4835,7 @@
     </w:p>
     <w:p>
       <w:pPr>
-        <w:pStyle w:val="Listeavsnitt"/>
+        <w:pStyle w:val="ListParagraph"/>
         <w:numPr>
           <w:ilvl w:val="0"/>
           <w:numId w:val="13"/>
@@ -4369,12 +4852,30 @@
           <w:sz w:val="28"/>
           <w:szCs w:val="28"/>
         </w:rPr>
-        <w:t>Koble loadcell og HX711</w:t>
-      </w:r>
-    </w:p>
-    <w:p>
-      <w:pPr>
-        <w:pStyle w:val="Listeavsnitt"/>
+        <w:t xml:space="preserve">Koble </w:t>
+      </w:r>
+      <w:proofErr w:type="spellStart"/>
+      <w:r>
+        <w:rPr>
+          <w:rFonts w:ascii="Times New Roman" w:hAnsi="Times New Roman" w:cs="Times New Roman"/>
+          <w:sz w:val="28"/>
+          <w:szCs w:val="28"/>
+        </w:rPr>
+        <w:t>loadcell</w:t>
+      </w:r>
+      <w:proofErr w:type="spellEnd"/>
+      <w:r>
+        <w:rPr>
+          <w:rFonts w:ascii="Times New Roman" w:hAnsi="Times New Roman" w:cs="Times New Roman"/>
+          <w:sz w:val="28"/>
+          <w:szCs w:val="28"/>
+        </w:rPr>
+        <w:t xml:space="preserve"> og HX711</w:t>
+      </w:r>
+    </w:p>
+    <w:p>
+      <w:pPr>
+        <w:pStyle w:val="ListParagraph"/>
         <w:numPr>
           <w:ilvl w:val="0"/>
           <w:numId w:val="13"/>
@@ -4417,7 +4918,7 @@
     </w:p>
     <w:p>
       <w:pPr>
-        <w:pStyle w:val="Listeavsnitt"/>
+        <w:pStyle w:val="ListParagraph"/>
         <w:numPr>
           <w:ilvl w:val="0"/>
           <w:numId w:val="15"/>
@@ -4439,7 +4940,7 @@
     </w:p>
     <w:p>
       <w:pPr>
-        <w:pStyle w:val="Listeavsnitt"/>
+        <w:pStyle w:val="ListParagraph"/>
         <w:numPr>
           <w:ilvl w:val="0"/>
           <w:numId w:val="15"/>
@@ -4461,7 +4962,7 @@
     </w:p>
     <w:p>
       <w:pPr>
-        <w:pStyle w:val="Listeavsnitt"/>
+        <w:pStyle w:val="ListParagraph"/>
         <w:numPr>
           <w:ilvl w:val="0"/>
           <w:numId w:val="15"/>
@@ -4526,6 +5027,7 @@
           <w:sz w:val="28"/>
           <w:szCs w:val="28"/>
         </w:rPr>
+        <w:lastRenderedPageBreak/>
         <w:t>Les vekt</w:t>
       </w:r>
       <w:r>
@@ -4609,7 +5111,7 @@
     </w:p>
     <w:p>
       <w:pPr>
-        <w:pStyle w:val="Listeavsnitt"/>
+        <w:pStyle w:val="ListParagraph"/>
         <w:numPr>
           <w:ilvl w:val="0"/>
           <w:numId w:val="5"/>
@@ -4639,7 +5141,7 @@
     </w:p>
     <w:p>
       <w:pPr>
-        <w:pStyle w:val="Listeavsnitt"/>
+        <w:pStyle w:val="ListParagraph"/>
         <w:numPr>
           <w:ilvl w:val="0"/>
           <w:numId w:val="5"/>
@@ -4677,7 +5179,7 @@
     </w:p>
     <w:p>
       <w:pPr>
-        <w:pStyle w:val="Listeavsnitt"/>
+        <w:pStyle w:val="ListParagraph"/>
         <w:numPr>
           <w:ilvl w:val="0"/>
           <w:numId w:val="5"/>
@@ -4715,7 +5217,7 @@
     </w:p>
     <w:p>
       <w:pPr>
-        <w:pStyle w:val="Listeavsnitt"/>
+        <w:pStyle w:val="ListParagraph"/>
         <w:numPr>
           <w:ilvl w:val="0"/>
           <w:numId w:val="5"/>
@@ -4761,7 +5263,7 @@
     </w:p>
     <w:p>
       <w:pPr>
-        <w:pStyle w:val="Listeavsnitt"/>
+        <w:pStyle w:val="ListParagraph"/>
         <w:numPr>
           <w:ilvl w:val="0"/>
           <w:numId w:val="5"/>
@@ -4806,7 +5308,6 @@
           <w:sz w:val="28"/>
           <w:szCs w:val="28"/>
         </w:rPr>
-        <w:lastRenderedPageBreak/>
         <w:t>Tidsplan:</w:t>
       </w:r>
       <w:r>
@@ -4820,7 +5321,7 @@
     </w:p>
     <w:tbl>
       <w:tblPr>
-        <w:tblStyle w:val="Tabellrutenett"/>
+        <w:tblStyle w:val="TableGrid"/>
         <w:tblW w:w="8968" w:type="dxa"/>
         <w:tblLook w:val="04A0" w:firstRow="1" w:lastRow="0" w:firstColumn="1" w:lastColumn="0" w:noHBand="0" w:noVBand="1"/>
       </w:tblPr>
@@ -5066,7 +5567,25 @@
                 <w:sz w:val="22"/>
                 <w:szCs w:val="22"/>
               </w:rPr>
-              <w:t>3D- printing av deler</w:t>
+              <w:t xml:space="preserve">3D- </w:t>
+            </w:r>
+            <w:proofErr w:type="spellStart"/>
+            <w:r>
+              <w:rPr>
+                <w:rFonts w:ascii="Times New Roman" w:hAnsi="Times New Roman" w:cs="Times New Roman"/>
+                <w:sz w:val="22"/>
+                <w:szCs w:val="22"/>
+              </w:rPr>
+              <w:t>printing</w:t>
+            </w:r>
+            <w:proofErr w:type="spellEnd"/>
+            <w:r>
+              <w:rPr>
+                <w:rFonts w:ascii="Times New Roman" w:hAnsi="Times New Roman" w:cs="Times New Roman"/>
+                <w:sz w:val="22"/>
+                <w:szCs w:val="22"/>
+              </w:rPr>
+              <w:t xml:space="preserve"> av deler</w:t>
             </w:r>
           </w:p>
         </w:tc>
@@ -6098,6 +6617,7 @@
           <w:szCs w:val="28"/>
         </w:rPr>
       </w:pPr>
+      <w:proofErr w:type="spellStart"/>
       <w:r>
         <w:rPr>
           <w:rFonts w:ascii="Times New Roman" w:hAnsi="Times New Roman" w:cs="Times New Roman"/>
@@ -6106,11 +6626,10 @@
           <w:sz w:val="28"/>
           <w:szCs w:val="28"/>
         </w:rPr>
-        <w:t>Use-Case-diagram:</w:t>
-      </w:r>
-    </w:p>
-    <w:p>
-      <w:pPr>
+        <w:t>Use</w:t>
+      </w:r>
+      <w:proofErr w:type="spellEnd"/>
+      <w:r>
         <w:rPr>
           <w:rFonts w:ascii="Times New Roman" w:hAnsi="Times New Roman" w:cs="Times New Roman"/>
           <w:b/>
@@ -6118,12 +6637,25 @@
           <w:sz w:val="28"/>
           <w:szCs w:val="28"/>
         </w:rPr>
-      </w:pPr>
-      <w:r>
+        <w:t>-Case-diagram:</w:t>
+      </w:r>
+    </w:p>
+    <w:p>
+      <w:pPr>
         <w:rPr>
           <w:rFonts w:ascii="Times New Roman" w:hAnsi="Times New Roman" w:cs="Times New Roman"/>
           <w:b/>
           <w:bCs/>
+          <w:sz w:val="28"/>
+          <w:szCs w:val="28"/>
+        </w:rPr>
+      </w:pPr>
+      <w:r>
+        <w:rPr>
+          <w:rFonts w:ascii="Times New Roman" w:hAnsi="Times New Roman" w:cs="Times New Roman"/>
+          <w:b/>
+          <w:bCs/>
+          <w:noProof/>
           <w:sz w:val="28"/>
           <w:szCs w:val="28"/>
         </w:rPr>
@@ -6145,7 +6677,7 @@
                     </pic:cNvPicPr>
                   </pic:nvPicPr>
                   <pic:blipFill>
-                    <a:blip r:embed="rId8">
+                    <a:blip r:embed="rId9">
                       <a:extLst>
                         <a:ext uri="{28A0092B-C50C-407E-A947-70E740481C1C}">
                           <a14:useLocalDpi xmlns:a14="http://schemas.microsoft.com/office/drawing/2010/main" val="0"/>
@@ -8193,11 +8725,11 @@
     <w:qFormat/>
     <w:rsid w:val="0095475A"/>
   </w:style>
-  <w:style w:type="paragraph" w:styleId="Overskrift1">
+  <w:style w:type="paragraph" w:styleId="Heading1">
     <w:name w:val="heading 1"/>
     <w:basedOn w:val="Normal"/>
     <w:next w:val="Normal"/>
-    <w:link w:val="Overskrift1Tegn"/>
+    <w:link w:val="Heading1Char"/>
     <w:uiPriority w:val="9"/>
     <w:qFormat/>
     <w:rsid w:val="00164591"/>
@@ -8214,11 +8746,11 @@
       <w:szCs w:val="40"/>
     </w:rPr>
   </w:style>
-  <w:style w:type="paragraph" w:styleId="Overskrift2">
+  <w:style w:type="paragraph" w:styleId="Heading2">
     <w:name w:val="heading 2"/>
     <w:basedOn w:val="Normal"/>
     <w:next w:val="Normal"/>
-    <w:link w:val="Overskrift2Tegn"/>
+    <w:link w:val="Heading2Char"/>
     <w:uiPriority w:val="9"/>
     <w:semiHidden/>
     <w:unhideWhenUsed/>
@@ -8237,11 +8769,11 @@
       <w:szCs w:val="32"/>
     </w:rPr>
   </w:style>
-  <w:style w:type="paragraph" w:styleId="Overskrift3">
+  <w:style w:type="paragraph" w:styleId="Heading3">
     <w:name w:val="heading 3"/>
     <w:basedOn w:val="Normal"/>
     <w:next w:val="Normal"/>
-    <w:link w:val="Overskrift3Tegn"/>
+    <w:link w:val="Heading3Char"/>
     <w:uiPriority w:val="9"/>
     <w:semiHidden/>
     <w:unhideWhenUsed/>
@@ -8260,11 +8792,11 @@
       <w:szCs w:val="28"/>
     </w:rPr>
   </w:style>
-  <w:style w:type="paragraph" w:styleId="Overskrift4">
+  <w:style w:type="paragraph" w:styleId="Heading4">
     <w:name w:val="heading 4"/>
     <w:basedOn w:val="Normal"/>
     <w:next w:val="Normal"/>
-    <w:link w:val="Overskrift4Tegn"/>
+    <w:link w:val="Heading4Char"/>
     <w:uiPriority w:val="9"/>
     <w:semiHidden/>
     <w:unhideWhenUsed/>
@@ -8283,11 +8815,11 @@
       <w:color w:val="0F4761" w:themeColor="accent1" w:themeShade="BF"/>
     </w:rPr>
   </w:style>
-  <w:style w:type="paragraph" w:styleId="Overskrift5">
+  <w:style w:type="paragraph" w:styleId="Heading5">
     <w:name w:val="heading 5"/>
     <w:basedOn w:val="Normal"/>
     <w:next w:val="Normal"/>
-    <w:link w:val="Overskrift5Tegn"/>
+    <w:link w:val="Heading5Char"/>
     <w:uiPriority w:val="9"/>
     <w:semiHidden/>
     <w:unhideWhenUsed/>
@@ -8304,11 +8836,11 @@
       <w:color w:val="0F4761" w:themeColor="accent1" w:themeShade="BF"/>
     </w:rPr>
   </w:style>
-  <w:style w:type="paragraph" w:styleId="Overskrift6">
+  <w:style w:type="paragraph" w:styleId="Heading6">
     <w:name w:val="heading 6"/>
     <w:basedOn w:val="Normal"/>
     <w:next w:val="Normal"/>
-    <w:link w:val="Overskrift6Tegn"/>
+    <w:link w:val="Heading6Char"/>
     <w:uiPriority w:val="9"/>
     <w:semiHidden/>
     <w:unhideWhenUsed/>
@@ -8327,11 +8859,11 @@
       <w:color w:val="595959" w:themeColor="text1" w:themeTint="A6"/>
     </w:rPr>
   </w:style>
-  <w:style w:type="paragraph" w:styleId="Overskrift7">
+  <w:style w:type="paragraph" w:styleId="Heading7">
     <w:name w:val="heading 7"/>
     <w:basedOn w:val="Normal"/>
     <w:next w:val="Normal"/>
-    <w:link w:val="Overskrift7Tegn"/>
+    <w:link w:val="Heading7Char"/>
     <w:uiPriority w:val="9"/>
     <w:semiHidden/>
     <w:unhideWhenUsed/>
@@ -8348,11 +8880,11 @@
       <w:color w:val="595959" w:themeColor="text1" w:themeTint="A6"/>
     </w:rPr>
   </w:style>
-  <w:style w:type="paragraph" w:styleId="Overskrift8">
+  <w:style w:type="paragraph" w:styleId="Heading8">
     <w:name w:val="heading 8"/>
     <w:basedOn w:val="Normal"/>
     <w:next w:val="Normal"/>
-    <w:link w:val="Overskrift8Tegn"/>
+    <w:link w:val="Heading8Char"/>
     <w:uiPriority w:val="9"/>
     <w:semiHidden/>
     <w:unhideWhenUsed/>
@@ -8371,11 +8903,11 @@
       <w:color w:val="272727" w:themeColor="text1" w:themeTint="D8"/>
     </w:rPr>
   </w:style>
-  <w:style w:type="paragraph" w:styleId="Overskrift9">
+  <w:style w:type="paragraph" w:styleId="Heading9">
     <w:name w:val="heading 9"/>
     <w:basedOn w:val="Normal"/>
     <w:next w:val="Normal"/>
-    <w:link w:val="Overskrift9Tegn"/>
+    <w:link w:val="Heading9Char"/>
     <w:uiPriority w:val="9"/>
     <w:semiHidden/>
     <w:unhideWhenUsed/>
@@ -8392,12 +8924,13 @@
       <w:color w:val="272727" w:themeColor="text1" w:themeTint="D8"/>
     </w:rPr>
   </w:style>
-  <w:style w:type="character" w:default="1" w:styleId="Standardskriftforavsnitt">
+  <w:style w:type="character" w:default="1" w:styleId="DefaultParagraphFont">
     <w:name w:val="Default Paragraph Font"/>
     <w:uiPriority w:val="1"/>
+    <w:semiHidden/>
     <w:unhideWhenUsed/>
   </w:style>
-  <w:style w:type="table" w:default="1" w:styleId="Vanligtabell">
+  <w:style w:type="table" w:default="1" w:styleId="TableNormal">
     <w:name w:val="Normal Table"/>
     <w:uiPriority w:val="99"/>
     <w:semiHidden/>
@@ -8412,16 +8945,16 @@
       </w:tblCellMar>
     </w:tblPr>
   </w:style>
-  <w:style w:type="numbering" w:default="1" w:styleId="Ingenliste">
+  <w:style w:type="numbering" w:default="1" w:styleId="NoList">
     <w:name w:val="No List"/>
     <w:uiPriority w:val="99"/>
     <w:semiHidden/>
     <w:unhideWhenUsed/>
   </w:style>
-  <w:style w:type="character" w:customStyle="1" w:styleId="Overskrift1Tegn">
-    <w:name w:val="Overskrift 1 Tegn"/>
-    <w:basedOn w:val="Standardskriftforavsnitt"/>
-    <w:link w:val="Overskrift1"/>
+  <w:style w:type="character" w:customStyle="1" w:styleId="Heading1Char">
+    <w:name w:val="Heading 1 Char"/>
+    <w:basedOn w:val="DefaultParagraphFont"/>
+    <w:link w:val="Heading1"/>
     <w:uiPriority w:val="9"/>
     <w:rsid w:val="00164591"/>
     <w:rPr>
@@ -8431,10 +8964,10 @@
       <w:szCs w:val="40"/>
     </w:rPr>
   </w:style>
-  <w:style w:type="character" w:customStyle="1" w:styleId="Overskrift2Tegn">
-    <w:name w:val="Overskrift 2 Tegn"/>
-    <w:basedOn w:val="Standardskriftforavsnitt"/>
-    <w:link w:val="Overskrift2"/>
+  <w:style w:type="character" w:customStyle="1" w:styleId="Heading2Char">
+    <w:name w:val="Heading 2 Char"/>
+    <w:basedOn w:val="DefaultParagraphFont"/>
+    <w:link w:val="Heading2"/>
     <w:uiPriority w:val="9"/>
     <w:semiHidden/>
     <w:rsid w:val="00164591"/>
@@ -8445,10 +8978,10 @@
       <w:szCs w:val="32"/>
     </w:rPr>
   </w:style>
-  <w:style w:type="character" w:customStyle="1" w:styleId="Overskrift3Tegn">
-    <w:name w:val="Overskrift 3 Tegn"/>
-    <w:basedOn w:val="Standardskriftforavsnitt"/>
-    <w:link w:val="Overskrift3"/>
+  <w:style w:type="character" w:customStyle="1" w:styleId="Heading3Char">
+    <w:name w:val="Heading 3 Char"/>
+    <w:basedOn w:val="DefaultParagraphFont"/>
+    <w:link w:val="Heading3"/>
     <w:uiPriority w:val="9"/>
     <w:semiHidden/>
     <w:rsid w:val="00164591"/>
@@ -8459,10 +8992,10 @@
       <w:szCs w:val="28"/>
     </w:rPr>
   </w:style>
-  <w:style w:type="character" w:customStyle="1" w:styleId="Overskrift4Tegn">
-    <w:name w:val="Overskrift 4 Tegn"/>
-    <w:basedOn w:val="Standardskriftforavsnitt"/>
-    <w:link w:val="Overskrift4"/>
+  <w:style w:type="character" w:customStyle="1" w:styleId="Heading4Char">
+    <w:name w:val="Heading 4 Char"/>
+    <w:basedOn w:val="DefaultParagraphFont"/>
+    <w:link w:val="Heading4"/>
     <w:uiPriority w:val="9"/>
     <w:semiHidden/>
     <w:rsid w:val="00164591"/>
@@ -8473,10 +9006,10 @@
       <w:color w:val="0F4761" w:themeColor="accent1" w:themeShade="BF"/>
     </w:rPr>
   </w:style>
-  <w:style w:type="character" w:customStyle="1" w:styleId="Overskrift5Tegn">
-    <w:name w:val="Overskrift 5 Tegn"/>
-    <w:basedOn w:val="Standardskriftforavsnitt"/>
-    <w:link w:val="Overskrift5"/>
+  <w:style w:type="character" w:customStyle="1" w:styleId="Heading5Char">
+    <w:name w:val="Heading 5 Char"/>
+    <w:basedOn w:val="DefaultParagraphFont"/>
+    <w:link w:val="Heading5"/>
     <w:uiPriority w:val="9"/>
     <w:semiHidden/>
     <w:rsid w:val="00164591"/>
@@ -8485,10 +9018,10 @@
       <w:color w:val="0F4761" w:themeColor="accent1" w:themeShade="BF"/>
     </w:rPr>
   </w:style>
-  <w:style w:type="character" w:customStyle="1" w:styleId="Overskrift6Tegn">
-    <w:name w:val="Overskrift 6 Tegn"/>
-    <w:basedOn w:val="Standardskriftforavsnitt"/>
-    <w:link w:val="Overskrift6"/>
+  <w:style w:type="character" w:customStyle="1" w:styleId="Heading6Char">
+    <w:name w:val="Heading 6 Char"/>
+    <w:basedOn w:val="DefaultParagraphFont"/>
+    <w:link w:val="Heading6"/>
     <w:uiPriority w:val="9"/>
     <w:semiHidden/>
     <w:rsid w:val="00164591"/>
@@ -8499,10 +9032,10 @@
       <w:color w:val="595959" w:themeColor="text1" w:themeTint="A6"/>
     </w:rPr>
   </w:style>
-  <w:style w:type="character" w:customStyle="1" w:styleId="Overskrift7Tegn">
-    <w:name w:val="Overskrift 7 Tegn"/>
-    <w:basedOn w:val="Standardskriftforavsnitt"/>
-    <w:link w:val="Overskrift7"/>
+  <w:style w:type="character" w:customStyle="1" w:styleId="Heading7Char">
+    <w:name w:val="Heading 7 Char"/>
+    <w:basedOn w:val="DefaultParagraphFont"/>
+    <w:link w:val="Heading7"/>
     <w:uiPriority w:val="9"/>
     <w:semiHidden/>
     <w:rsid w:val="00164591"/>
@@ -8511,10 +9044,10 @@
       <w:color w:val="595959" w:themeColor="text1" w:themeTint="A6"/>
     </w:rPr>
   </w:style>
-  <w:style w:type="character" w:customStyle="1" w:styleId="Overskrift8Tegn">
-    <w:name w:val="Overskrift 8 Tegn"/>
-    <w:basedOn w:val="Standardskriftforavsnitt"/>
-    <w:link w:val="Overskrift8"/>
+  <w:style w:type="character" w:customStyle="1" w:styleId="Heading8Char">
+    <w:name w:val="Heading 8 Char"/>
+    <w:basedOn w:val="DefaultParagraphFont"/>
+    <w:link w:val="Heading8"/>
     <w:uiPriority w:val="9"/>
     <w:semiHidden/>
     <w:rsid w:val="00164591"/>
@@ -8525,10 +9058,10 @@
       <w:color w:val="272727" w:themeColor="text1" w:themeTint="D8"/>
     </w:rPr>
   </w:style>
-  <w:style w:type="character" w:customStyle="1" w:styleId="Overskrift9Tegn">
-    <w:name w:val="Overskrift 9 Tegn"/>
-    <w:basedOn w:val="Standardskriftforavsnitt"/>
-    <w:link w:val="Overskrift9"/>
+  <w:style w:type="character" w:customStyle="1" w:styleId="Heading9Char">
+    <w:name w:val="Heading 9 Char"/>
+    <w:basedOn w:val="DefaultParagraphFont"/>
+    <w:link w:val="Heading9"/>
     <w:uiPriority w:val="9"/>
     <w:semiHidden/>
     <w:rsid w:val="00164591"/>
@@ -8537,11 +9070,11 @@
       <w:color w:val="272727" w:themeColor="text1" w:themeTint="D8"/>
     </w:rPr>
   </w:style>
-  <w:style w:type="paragraph" w:styleId="Tittel">
+  <w:style w:type="paragraph" w:styleId="Title">
     <w:name w:val="Title"/>
     <w:basedOn w:val="Normal"/>
     <w:next w:val="Normal"/>
-    <w:link w:val="TittelTegn"/>
+    <w:link w:val="TitleChar"/>
     <w:uiPriority w:val="10"/>
     <w:qFormat/>
     <w:rsid w:val="00164591"/>
@@ -8557,10 +9090,10 @@
       <w:szCs w:val="56"/>
     </w:rPr>
   </w:style>
-  <w:style w:type="character" w:customStyle="1" w:styleId="TittelTegn">
-    <w:name w:val="Tittel Tegn"/>
-    <w:basedOn w:val="Standardskriftforavsnitt"/>
-    <w:link w:val="Tittel"/>
+  <w:style w:type="character" w:customStyle="1" w:styleId="TitleChar">
+    <w:name w:val="Title Char"/>
+    <w:basedOn w:val="DefaultParagraphFont"/>
+    <w:link w:val="Title"/>
     <w:uiPriority w:val="10"/>
     <w:rsid w:val="00164591"/>
     <w:rPr>
@@ -8571,11 +9104,11 @@
       <w:szCs w:val="56"/>
     </w:rPr>
   </w:style>
-  <w:style w:type="paragraph" w:styleId="Undertittel">
+  <w:style w:type="paragraph" w:styleId="Subtitle">
     <w:name w:val="Subtitle"/>
     <w:basedOn w:val="Normal"/>
     <w:next w:val="Normal"/>
-    <w:link w:val="UndertittelTegn"/>
+    <w:link w:val="SubtitleChar"/>
     <w:uiPriority w:val="11"/>
     <w:qFormat/>
     <w:rsid w:val="00164591"/>
@@ -8592,10 +9125,10 @@
       <w:szCs w:val="28"/>
     </w:rPr>
   </w:style>
-  <w:style w:type="character" w:customStyle="1" w:styleId="UndertittelTegn">
-    <w:name w:val="Undertittel Tegn"/>
-    <w:basedOn w:val="Standardskriftforavsnitt"/>
-    <w:link w:val="Undertittel"/>
+  <w:style w:type="character" w:customStyle="1" w:styleId="SubtitleChar">
+    <w:name w:val="Subtitle Char"/>
+    <w:basedOn w:val="DefaultParagraphFont"/>
+    <w:link w:val="Subtitle"/>
     <w:uiPriority w:val="11"/>
     <w:rsid w:val="00164591"/>
     <w:rPr>
@@ -8606,11 +9139,11 @@
       <w:szCs w:val="28"/>
     </w:rPr>
   </w:style>
-  <w:style w:type="paragraph" w:styleId="Sitat">
+  <w:style w:type="paragraph" w:styleId="Quote">
     <w:name w:val="Quote"/>
     <w:basedOn w:val="Normal"/>
     <w:next w:val="Normal"/>
-    <w:link w:val="SitatTegn"/>
+    <w:link w:val="QuoteChar"/>
     <w:uiPriority w:val="29"/>
     <w:qFormat/>
     <w:rsid w:val="00164591"/>
@@ -8624,10 +9157,10 @@
       <w:color w:val="404040" w:themeColor="text1" w:themeTint="BF"/>
     </w:rPr>
   </w:style>
-  <w:style w:type="character" w:customStyle="1" w:styleId="SitatTegn">
-    <w:name w:val="Sitat Tegn"/>
-    <w:basedOn w:val="Standardskriftforavsnitt"/>
-    <w:link w:val="Sitat"/>
+  <w:style w:type="character" w:customStyle="1" w:styleId="QuoteChar">
+    <w:name w:val="Quote Char"/>
+    <w:basedOn w:val="DefaultParagraphFont"/>
+    <w:link w:val="Quote"/>
     <w:uiPriority w:val="29"/>
     <w:rsid w:val="00164591"/>
     <w:rPr>
@@ -8636,7 +9169,7 @@
       <w:color w:val="404040" w:themeColor="text1" w:themeTint="BF"/>
     </w:rPr>
   </w:style>
-  <w:style w:type="paragraph" w:styleId="Listeavsnitt">
+  <w:style w:type="paragraph" w:styleId="ListParagraph">
     <w:name w:val="List Paragraph"/>
     <w:basedOn w:val="Normal"/>
     <w:uiPriority w:val="34"/>
@@ -8647,9 +9180,9 @@
       <w:contextualSpacing/>
     </w:pPr>
   </w:style>
-  <w:style w:type="character" w:styleId="Sterkutheving">
+  <w:style w:type="character" w:styleId="IntenseEmphasis">
     <w:name w:val="Intense Emphasis"/>
-    <w:basedOn w:val="Standardskriftforavsnitt"/>
+    <w:basedOn w:val="DefaultParagraphFont"/>
     <w:uiPriority w:val="21"/>
     <w:qFormat/>
     <w:rsid w:val="00164591"/>
@@ -8659,11 +9192,11 @@
       <w:color w:val="0F4761" w:themeColor="accent1" w:themeShade="BF"/>
     </w:rPr>
   </w:style>
-  <w:style w:type="paragraph" w:styleId="Sterktsitat">
+  <w:style w:type="paragraph" w:styleId="IntenseQuote">
     <w:name w:val="Intense Quote"/>
     <w:basedOn w:val="Normal"/>
     <w:next w:val="Normal"/>
-    <w:link w:val="SterktsitatTegn"/>
+    <w:link w:val="IntenseQuoteChar"/>
     <w:uiPriority w:val="30"/>
     <w:qFormat/>
     <w:rsid w:val="00164591"/>
@@ -8682,10 +9215,10 @@
       <w:color w:val="0F4761" w:themeColor="accent1" w:themeShade="BF"/>
     </w:rPr>
   </w:style>
-  <w:style w:type="character" w:customStyle="1" w:styleId="SterktsitatTegn">
-    <w:name w:val="Sterkt sitat Tegn"/>
-    <w:basedOn w:val="Standardskriftforavsnitt"/>
-    <w:link w:val="Sterktsitat"/>
+  <w:style w:type="character" w:customStyle="1" w:styleId="IntenseQuoteChar">
+    <w:name w:val="Intense Quote Char"/>
+    <w:basedOn w:val="DefaultParagraphFont"/>
+    <w:link w:val="IntenseQuote"/>
     <w:uiPriority w:val="30"/>
     <w:rsid w:val="00164591"/>
     <w:rPr>
@@ -8694,9 +9227,9 @@
       <w:color w:val="0F4761" w:themeColor="accent1" w:themeShade="BF"/>
     </w:rPr>
   </w:style>
-  <w:style w:type="character" w:styleId="Sterkreferanse">
+  <w:style w:type="character" w:styleId="IntenseReference">
     <w:name w:val="Intense Reference"/>
-    <w:basedOn w:val="Standardskriftforavsnitt"/>
+    <w:basedOn w:val="DefaultParagraphFont"/>
     <w:uiPriority w:val="32"/>
     <w:qFormat/>
     <w:rsid w:val="00164591"/>
@@ -8708,9 +9241,9 @@
       <w:spacing w:val="5"/>
     </w:rPr>
   </w:style>
-  <w:style w:type="table" w:styleId="Tabellrutenett">
+  <w:style w:type="table" w:styleId="TableGrid">
     <w:name w:val="Table Grid"/>
-    <w:basedOn w:val="Vanligtabell"/>
+    <w:basedOn w:val="TableNormal"/>
     <w:uiPriority w:val="39"/>
     <w:rsid w:val="0095475A"/>
     <w:pPr>

</xml_diff>